<commit_message>
VC: Rework FMA and switch INS to FMS
</commit_message>
<xml_diff>
--- a/Docs/Autoflight_and_FCC.docx
+++ b/Docs/Autoflight_and_FCC.docx
@@ -114,7 +114,7 @@
           <w:sz w:val="24"/>
           <w:szCs w:val="24"/>
         </w:rPr>
-        <w:t>9/26/2024</w:t>
+        <w:t>10/22/2024</w:t>
       </w:r>
       <w:r>
         <w:rPr>
@@ -2578,7 +2578,7 @@
         </w:numPr>
       </w:pPr>
       <w:r>
-        <w:t>INS</w:t>
+        <w:t>FMS</w:t>
       </w:r>
       <w:r>
         <w:t xml:space="preserve"> TRK: FMS lateral path is being</w:t>
@@ -3158,10 +3158,112 @@
         <mc:AlternateContent>
           <mc:Choice Requires="wps">
             <w:drawing>
-              <wp:anchor distT="0" distB="0" distL="114300" distR="114300" simplePos="0" relativeHeight="251665408" behindDoc="0" locked="0" layoutInCell="1" allowOverlap="1" wp14:anchorId="2D8F324A" wp14:editId="53F3854E">
+              <wp:anchor distT="0" distB="0" distL="114300" distR="114300" simplePos="0" relativeHeight="251663360" behindDoc="0" locked="0" layoutInCell="1" allowOverlap="1" wp14:anchorId="50C8FE69" wp14:editId="58F6DB8D">
                 <wp:simplePos x="0" y="0"/>
                 <wp:positionH relativeFrom="margin">
-                  <wp:posOffset>137160</wp:posOffset>
+                  <wp:posOffset>92710</wp:posOffset>
+                </wp:positionH>
+                <wp:positionV relativeFrom="paragraph">
+                  <wp:posOffset>709295</wp:posOffset>
+                </wp:positionV>
+                <wp:extent cx="153670" cy="274320"/>
+                <wp:effectExtent l="0" t="0" r="0" b="11430"/>
+                <wp:wrapNone/>
+                <wp:docPr id="1617213604" name="Text Box 4"/>
+                <wp:cNvGraphicFramePr/>
+                <a:graphic xmlns:a="http://schemas.openxmlformats.org/drawingml/2006/main">
+                  <a:graphicData uri="http://schemas.microsoft.com/office/word/2010/wordprocessingShape">
+                    <wps:wsp>
+                      <wps:cNvSpPr txBox="1"/>
+                      <wps:spPr>
+                        <a:xfrm>
+                          <a:off x="0" y="0"/>
+                          <a:ext cx="153670" cy="274320"/>
+                        </a:xfrm>
+                        <a:prstGeom prst="rect">
+                          <a:avLst/>
+                        </a:prstGeom>
+                        <a:noFill/>
+                        <a:ln w="6350">
+                          <a:noFill/>
+                        </a:ln>
+                      </wps:spPr>
+                      <wps:txbx>
+                        <w:txbxContent>
+                          <w:p>
+                            <w:pPr>
+                              <w:rPr>
+                                <w:color w:val="FF0000"/>
+                              </w:rPr>
+                            </w:pPr>
+                            <w:r>
+                              <w:rPr>
+                                <w:color w:val="FF0000"/>
+                              </w:rPr>
+                              <w:t>2</w:t>
+                            </w:r>
+                          </w:p>
+                        </w:txbxContent>
+                      </wps:txbx>
+                      <wps:bodyPr rot="0" spcFirstLastPara="0" vertOverflow="overflow" horzOverflow="overflow" vert="horz" wrap="square" lIns="0" tIns="0" rIns="0" bIns="0" numCol="1" spcCol="0" rtlCol="0" fromWordArt="0" anchor="t" anchorCtr="0" forceAA="0" compatLnSpc="1">
+                        <a:prstTxWarp prst="textNoShape">
+                          <a:avLst/>
+                        </a:prstTxWarp>
+                        <a:noAutofit/>
+                      </wps:bodyPr>
+                    </wps:wsp>
+                  </a:graphicData>
+                </a:graphic>
+                <wp14:sizeRelH relativeFrom="margin">
+                  <wp14:pctWidth>0</wp14:pctWidth>
+                </wp14:sizeRelH>
+                <wp14:sizeRelV relativeFrom="margin">
+                  <wp14:pctHeight>0</wp14:pctHeight>
+                </wp14:sizeRelV>
+              </wp:anchor>
+            </w:drawing>
+          </mc:Choice>
+          <mc:Fallback>
+            <w:pict>
+              <v:shapetype w14:anchorId="50C8FE69" id="_x0000_t202" coordsize="21600,21600" o:spt="202" path="m,l,21600r21600,l21600,xe">
+                <v:stroke joinstyle="miter"/>
+                <v:path gradientshapeok="t" o:connecttype="rect"/>
+              </v:shapetype>
+              <v:shape id="_x0000_s1028" type="#_x0000_t202" style="position:absolute;margin-left:7.3pt;margin-top:55.85pt;width:12.1pt;height:21.6pt;z-index:251663360;visibility:visible;mso-wrap-style:square;mso-width-percent:0;mso-height-percent:0;mso-wrap-distance-left:9pt;mso-wrap-distance-top:0;mso-wrap-distance-right:9pt;mso-wrap-distance-bottom:0;mso-position-horizontal:absolute;mso-position-horizontal-relative:margin;mso-position-vertical:absolute;mso-position-vertical-relative:text;mso-width-percent:0;mso-height-percent:0;mso-width-relative:margin;mso-height-relative:margin;v-text-anchor:top" o:gfxdata="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" filled="f" stroked="f" strokeweight=".5pt">
+                <v:textbox inset="0,0,0,0">
+                  <w:txbxContent>
+                    <w:p>
+                      <w:pPr>
+                        <w:rPr>
+                          <w:color w:val="FF0000"/>
+                        </w:rPr>
+                      </w:pPr>
+                      <w:r>
+                        <w:rPr>
+                          <w:color w:val="FF0000"/>
+                        </w:rPr>
+                        <w:t>2</w:t>
+                      </w:r>
+                    </w:p>
+                  </w:txbxContent>
+                </v:textbox>
+                <w10:wrap anchorx="margin"/>
+              </v:shape>
+            </w:pict>
+          </mc:Fallback>
+        </mc:AlternateContent>
+      </w:r>
+      <w:r>
+        <w:rPr>
+          <w:noProof/>
+        </w:rPr>
+        <mc:AlternateContent>
+          <mc:Choice Requires="wps">
+            <w:drawing>
+              <wp:anchor distT="0" distB="0" distL="114300" distR="114300" simplePos="0" relativeHeight="251665408" behindDoc="0" locked="0" layoutInCell="1" allowOverlap="1" wp14:anchorId="2D8F324A" wp14:editId="305D849D">
+                <wp:simplePos x="0" y="0"/>
+                <wp:positionH relativeFrom="margin">
+                  <wp:posOffset>131874</wp:posOffset>
                 </wp:positionH>
                 <wp:positionV relativeFrom="paragraph">
                   <wp:posOffset>1063625</wp:posOffset>
@@ -3225,7 +3327,7 @@
           </mc:Choice>
           <mc:Fallback>
             <w:pict>
-              <v:shape w14:anchorId="2D8F324A" id="_x0000_s1028" type="#_x0000_t202" style="position:absolute;margin-left:10.8pt;margin-top:83.75pt;width:12.1pt;height:21.6pt;z-index:251665408;visibility:visible;mso-wrap-style:square;mso-width-percent:0;mso-height-percent:0;mso-wrap-distance-left:9pt;mso-wrap-distance-top:0;mso-wrap-distance-right:9pt;mso-wrap-distance-bottom:0;mso-position-horizontal:absolute;mso-position-horizontal-relative:margin;mso-position-vertical:absolute;mso-position-vertical-relative:text;mso-width-percent:0;mso-height-percent:0;mso-width-relative:margin;mso-height-relative:margin;v-text-anchor:top" o:gfxdata="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" filled="f" stroked="f" strokeweight=".5pt">
+              <v:shape w14:anchorId="2D8F324A" id="_x0000_s1029" type="#_x0000_t202" style="position:absolute;margin-left:10.4pt;margin-top:83.75pt;width:12.1pt;height:21.6pt;z-index:251665408;visibility:visible;mso-wrap-style:square;mso-width-percent:0;mso-height-percent:0;mso-wrap-distance-left:9pt;mso-wrap-distance-top:0;mso-wrap-distance-right:9pt;mso-wrap-distance-bottom:0;mso-position-horizontal:absolute;mso-position-horizontal-relative:margin;mso-position-vertical:absolute;mso-position-vertical-relative:text;mso-width-percent:0;mso-height-percent:0;mso-width-relative:margin;mso-height-relative:margin;v-text-anchor:top" o:gfxdata="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" filled="f" stroked="f" strokeweight=".5pt">
                 <v:textbox inset="0,0,0,0">
                   <w:txbxContent>
                     <w:p>
@@ -3256,7 +3358,7 @@
         <mc:AlternateContent>
           <mc:Choice Requires="wps">
             <w:drawing>
-              <wp:anchor distT="0" distB="0" distL="114300" distR="114300" simplePos="0" relativeHeight="251767808" behindDoc="0" locked="0" layoutInCell="1" allowOverlap="1" wp14:anchorId="1D1AEFD1" wp14:editId="172B0BD1">
+              <wp:anchor distT="0" distB="0" distL="114300" distR="114300" simplePos="0" relativeHeight="251767808" behindDoc="0" locked="0" layoutInCell="1" allowOverlap="1" wp14:anchorId="1D1AEFD1" wp14:editId="4C771629">
                 <wp:simplePos x="0" y="0"/>
                 <wp:positionH relativeFrom="margin">
                   <wp:posOffset>4899660</wp:posOffset>
@@ -3323,7 +3425,7 @@
           </mc:Choice>
           <mc:Fallback>
             <w:pict>
-              <v:shape w14:anchorId="1D1AEFD1" id="_x0000_s1029" type="#_x0000_t202" style="position:absolute;margin-left:385.8pt;margin-top:83.25pt;width:12.1pt;height:21.6pt;z-index:251767808;visibility:visible;mso-wrap-style:square;mso-width-percent:0;mso-height-percent:0;mso-wrap-distance-left:9pt;mso-wrap-distance-top:0;mso-wrap-distance-right:9pt;mso-wrap-distance-bottom:0;mso-position-horizontal:absolute;mso-position-horizontal-relative:margin;mso-position-vertical:absolute;mso-position-vertical-relative:text;mso-width-percent:0;mso-height-percent:0;mso-width-relative:margin;mso-height-relative:margin;v-text-anchor:top" o:gfxdata="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" filled="f" stroked="f" strokeweight=".5pt">
+              <v:shape w14:anchorId="1D1AEFD1" id="_x0000_s1030" type="#_x0000_t202" style="position:absolute;margin-left:385.8pt;margin-top:83.25pt;width:12.1pt;height:21.6pt;z-index:251767808;visibility:visible;mso-wrap-style:square;mso-width-percent:0;mso-height-percent:0;mso-wrap-distance-left:9pt;mso-wrap-distance-top:0;mso-wrap-distance-right:9pt;mso-wrap-distance-bottom:0;mso-position-horizontal:absolute;mso-position-horizontal-relative:margin;mso-position-vertical:absolute;mso-position-vertical-relative:text;mso-width-percent:0;mso-height-percent:0;mso-width-relative:margin;mso-height-relative:margin;v-text-anchor:top" o:gfxdata="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" filled="f" stroked="f" strokeweight=".5pt">
                 <v:textbox inset="0,0,0,0">
                   <w:txbxContent>
                     <w:p>
@@ -3354,7 +3456,7 @@
         <mc:AlternateContent>
           <mc:Choice Requires="wps">
             <w:drawing>
-              <wp:anchor distT="0" distB="0" distL="114300" distR="114300" simplePos="0" relativeHeight="251667456" behindDoc="0" locked="0" layoutInCell="1" allowOverlap="1" wp14:anchorId="749E264B" wp14:editId="63244BC7">
+              <wp:anchor distT="0" distB="0" distL="114300" distR="114300" simplePos="0" relativeHeight="251667456" behindDoc="0" locked="0" layoutInCell="1" allowOverlap="1" wp14:anchorId="749E264B" wp14:editId="0F9A0F9E">
                 <wp:simplePos x="0" y="0"/>
                 <wp:positionH relativeFrom="margin">
                   <wp:posOffset>838835</wp:posOffset>
@@ -3421,7 +3523,7 @@
           </mc:Choice>
           <mc:Fallback>
             <w:pict>
-              <v:shape w14:anchorId="749E264B" id="_x0000_s1030" type="#_x0000_t202" style="position:absolute;margin-left:66.05pt;margin-top:40.5pt;width:12.1pt;height:21.6pt;z-index:251667456;visibility:visible;mso-wrap-style:square;mso-width-percent:0;mso-height-percent:0;mso-wrap-distance-left:9pt;mso-wrap-distance-top:0;mso-wrap-distance-right:9pt;mso-wrap-distance-bottom:0;mso-position-horizontal:absolute;mso-position-horizontal-relative:margin;mso-position-vertical:absolute;mso-position-vertical-relative:text;mso-width-percent:0;mso-height-percent:0;mso-width-relative:margin;mso-height-relative:margin;v-text-anchor:top" o:gfxdata="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" filled="f" stroked="f" strokeweight=".5pt">
+              <v:shape w14:anchorId="749E264B" id="_x0000_s1031" type="#_x0000_t202" style="position:absolute;margin-left:66.05pt;margin-top:40.5pt;width:12.1pt;height:21.6pt;z-index:251667456;visibility:visible;mso-wrap-style:square;mso-width-percent:0;mso-height-percent:0;mso-wrap-distance-left:9pt;mso-wrap-distance-top:0;mso-wrap-distance-right:9pt;mso-wrap-distance-bottom:0;mso-position-horizontal:absolute;mso-position-horizontal-relative:margin;mso-position-vertical:absolute;mso-position-vertical-relative:text;mso-width-percent:0;mso-height-percent:0;mso-width-relative:margin;mso-height-relative:margin;v-text-anchor:top" o:gfxdata="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" filled="f" stroked="f" strokeweight=".5pt">
                 <v:textbox inset="0,0,0,0">
                   <w:txbxContent>
                     <w:p>
@@ -3452,7 +3554,7 @@
         <mc:AlternateContent>
           <mc:Choice Requires="wps">
             <w:drawing>
-              <wp:anchor distT="0" distB="0" distL="114300" distR="114300" simplePos="0" relativeHeight="251765760" behindDoc="0" locked="0" layoutInCell="1" allowOverlap="1" wp14:anchorId="58A82870" wp14:editId="2C7A192B">
+              <wp:anchor distT="0" distB="0" distL="114300" distR="114300" simplePos="0" relativeHeight="251765760" behindDoc="0" locked="0" layoutInCell="1" allowOverlap="1" wp14:anchorId="58A82870" wp14:editId="2455E961">
                 <wp:simplePos x="0" y="0"/>
                 <wp:positionH relativeFrom="margin">
                   <wp:posOffset>1371600</wp:posOffset>
@@ -3519,7 +3621,7 @@
           </mc:Choice>
           <mc:Fallback>
             <w:pict>
-              <v:shape w14:anchorId="58A82870" id="_x0000_s1031" type="#_x0000_t202" style="position:absolute;margin-left:108pt;margin-top:40.35pt;width:12.1pt;height:21.6pt;z-index:251765760;visibility:visible;mso-wrap-style:square;mso-width-percent:0;mso-height-percent:0;mso-wrap-distance-left:9pt;mso-wrap-distance-top:0;mso-wrap-distance-right:9pt;mso-wrap-distance-bottom:0;mso-position-horizontal:absolute;mso-position-horizontal-relative:margin;mso-position-vertical:absolute;mso-position-vertical-relative:text;mso-width-percent:0;mso-height-percent:0;mso-width-relative:margin;mso-height-relative:margin;v-text-anchor:top" o:gfxdata="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" filled="f" stroked="f" strokeweight=".5pt">
+              <v:shape w14:anchorId="58A82870" id="_x0000_s1032" type="#_x0000_t202" style="position:absolute;margin-left:108pt;margin-top:40.35pt;width:12.1pt;height:21.6pt;z-index:251765760;visibility:visible;mso-wrap-style:square;mso-width-percent:0;mso-height-percent:0;mso-wrap-distance-left:9pt;mso-wrap-distance-top:0;mso-wrap-distance-right:9pt;mso-wrap-distance-bottom:0;mso-position-horizontal:absolute;mso-position-horizontal-relative:margin;mso-position-vertical:absolute;mso-position-vertical-relative:text;mso-width-percent:0;mso-height-percent:0;mso-width-relative:margin;mso-height-relative:margin;v-text-anchor:top" o:gfxdata="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" filled="f" stroked="f" strokeweight=".5pt">
                 <v:textbox inset="0,0,0,0">
                   <w:txbxContent>
                     <w:p>
@@ -3550,7 +3652,7 @@
         <mc:AlternateContent>
           <mc:Choice Requires="wps">
             <w:drawing>
-              <wp:anchor distT="0" distB="0" distL="114300" distR="114300" simplePos="0" relativeHeight="251761664" behindDoc="0" locked="0" layoutInCell="1" allowOverlap="1" wp14:anchorId="3CDBAAF5" wp14:editId="2C9B3306">
+              <wp:anchor distT="0" distB="0" distL="114300" distR="114300" simplePos="0" relativeHeight="251761664" behindDoc="0" locked="0" layoutInCell="1" allowOverlap="1" wp14:anchorId="3CDBAAF5" wp14:editId="0EE704EF">
                 <wp:simplePos x="0" y="0"/>
                 <wp:positionH relativeFrom="margin">
                   <wp:posOffset>4297680</wp:posOffset>
@@ -3617,7 +3719,7 @@
           </mc:Choice>
           <mc:Fallback>
             <w:pict>
-              <v:shape w14:anchorId="3CDBAAF5" id="_x0000_s1032" type="#_x0000_t202" style="position:absolute;margin-left:338.4pt;margin-top:54.75pt;width:12.1pt;height:21.6pt;z-index:251761664;visibility:visible;mso-wrap-style:square;mso-width-percent:0;mso-height-percent:0;mso-wrap-distance-left:9pt;mso-wrap-distance-top:0;mso-wrap-distance-right:9pt;mso-wrap-distance-bottom:0;mso-position-horizontal:absolute;mso-position-horizontal-relative:margin;mso-position-vertical:absolute;mso-position-vertical-relative:text;mso-width-percent:0;mso-height-percent:0;mso-width-relative:margin;mso-height-relative:margin;v-text-anchor:top" o:gfxdata="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" filled="f" stroked="f" strokeweight=".5pt">
+              <v:shape w14:anchorId="3CDBAAF5" id="_x0000_s1033" type="#_x0000_t202" style="position:absolute;margin-left:338.4pt;margin-top:54.75pt;width:12.1pt;height:21.6pt;z-index:251761664;visibility:visible;mso-wrap-style:square;mso-width-percent:0;mso-height-percent:0;mso-wrap-distance-left:9pt;mso-wrap-distance-top:0;mso-wrap-distance-right:9pt;mso-wrap-distance-bottom:0;mso-position-horizontal:absolute;mso-position-horizontal-relative:margin;mso-position-vertical:absolute;mso-position-vertical-relative:text;mso-width-percent:0;mso-height-percent:0;mso-width-relative:margin;mso-height-relative:margin;v-text-anchor:top" o:gfxdata="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" filled="f" stroked="f" strokeweight=".5pt">
                 <v:textbox inset="0,0,0,0">
                   <w:txbxContent>
                     <w:p>
@@ -3648,7 +3750,7 @@
         <mc:AlternateContent>
           <mc:Choice Requires="wps">
             <w:drawing>
-              <wp:anchor distT="0" distB="0" distL="114300" distR="114300" simplePos="0" relativeHeight="251763712" behindDoc="0" locked="0" layoutInCell="1" allowOverlap="1" wp14:anchorId="157D47C6" wp14:editId="3675B7D3">
+              <wp:anchor distT="0" distB="0" distL="114300" distR="114300" simplePos="0" relativeHeight="251763712" behindDoc="0" locked="0" layoutInCell="1" allowOverlap="1" wp14:anchorId="157D47C6" wp14:editId="4FB4FE5E">
                 <wp:simplePos x="0" y="0"/>
                 <wp:positionH relativeFrom="margin">
                   <wp:posOffset>5105400</wp:posOffset>
@@ -3715,7 +3817,7 @@
           </mc:Choice>
           <mc:Fallback>
             <w:pict>
-              <v:shape w14:anchorId="157D47C6" id="_x0000_s1033" type="#_x0000_t202" style="position:absolute;margin-left:402pt;margin-top:54.75pt;width:12.1pt;height:21.6pt;z-index:251763712;visibility:visible;mso-wrap-style:square;mso-width-percent:0;mso-height-percent:0;mso-wrap-distance-left:9pt;mso-wrap-distance-top:0;mso-wrap-distance-right:9pt;mso-wrap-distance-bottom:0;mso-position-horizontal:absolute;mso-position-horizontal-relative:margin;mso-position-vertical:absolute;mso-position-vertical-relative:text;mso-width-percent:0;mso-height-percent:0;mso-width-relative:margin;mso-height-relative:margin;v-text-anchor:top" o:gfxdata="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" filled="f" stroked="f" strokeweight=".5pt">
+              <v:shape w14:anchorId="157D47C6" id="_x0000_s1034" type="#_x0000_t202" style="position:absolute;margin-left:402pt;margin-top:54.75pt;width:12.1pt;height:21.6pt;z-index:251763712;visibility:visible;mso-wrap-style:square;mso-width-percent:0;mso-height-percent:0;mso-wrap-distance-left:9pt;mso-wrap-distance-top:0;mso-wrap-distance-right:9pt;mso-wrap-distance-bottom:0;mso-position-horizontal:absolute;mso-position-horizontal-relative:margin;mso-position-vertical:absolute;mso-position-vertical-relative:text;mso-width-percent:0;mso-height-percent:0;mso-width-relative:margin;mso-height-relative:margin;v-text-anchor:top" o:gfxdata="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" filled="f" stroked="f" strokeweight=".5pt">
                 <v:textbox inset="0,0,0,0">
                   <w:txbxContent>
                     <w:p>
@@ -3746,7 +3848,7 @@
         <mc:AlternateContent>
           <mc:Choice Requires="wps">
             <w:drawing>
-              <wp:anchor distT="0" distB="0" distL="114300" distR="114300" simplePos="0" relativeHeight="251669504" behindDoc="0" locked="0" layoutInCell="1" allowOverlap="1" wp14:anchorId="33F40013" wp14:editId="4B65ABF0">
+              <wp:anchor distT="0" distB="0" distL="114300" distR="114300" simplePos="0" relativeHeight="251669504" behindDoc="0" locked="0" layoutInCell="1" allowOverlap="1" wp14:anchorId="33F40013" wp14:editId="6D8F492B">
                 <wp:simplePos x="0" y="0"/>
                 <wp:positionH relativeFrom="margin">
                   <wp:posOffset>713105</wp:posOffset>
@@ -3813,7 +3915,7 @@
           </mc:Choice>
           <mc:Fallback>
             <w:pict>
-              <v:shape w14:anchorId="33F40013" id="_x0000_s1034" type="#_x0000_t202" style="position:absolute;margin-left:56.15pt;margin-top:83.85pt;width:12.1pt;height:21.6pt;z-index:251669504;visibility:visible;mso-wrap-style:square;mso-width-percent:0;mso-height-percent:0;mso-wrap-distance-left:9pt;mso-wrap-distance-top:0;mso-wrap-distance-right:9pt;mso-wrap-distance-bottom:0;mso-position-horizontal:absolute;mso-position-horizontal-relative:margin;mso-position-vertical:absolute;mso-position-vertical-relative:text;mso-width-percent:0;mso-height-percent:0;mso-width-relative:margin;mso-height-relative:margin;v-text-anchor:top" o:gfxdata="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" filled="f" stroked="f" strokeweight=".5pt">
+              <v:shape w14:anchorId="33F40013" id="_x0000_s1035" type="#_x0000_t202" style="position:absolute;margin-left:56.15pt;margin-top:83.85pt;width:12.1pt;height:21.6pt;z-index:251669504;visibility:visible;mso-wrap-style:square;mso-width-percent:0;mso-height-percent:0;mso-wrap-distance-left:9pt;mso-wrap-distance-top:0;mso-wrap-distance-right:9pt;mso-wrap-distance-bottom:0;mso-position-horizontal:absolute;mso-position-horizontal-relative:margin;mso-position-vertical:absolute;mso-position-vertical-relative:text;mso-width-percent:0;mso-height-percent:0;mso-width-relative:margin;mso-height-relative:margin;v-text-anchor:top" o:gfxdata="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" filled="f" stroked="f" strokeweight=".5pt">
                 <v:textbox inset="0,0,0,0">
                   <w:txbxContent>
                     <w:p>
@@ -3844,7 +3946,7 @@
         <mc:AlternateContent>
           <mc:Choice Requires="wps">
             <w:drawing>
-              <wp:anchor distT="0" distB="0" distL="114300" distR="114300" simplePos="0" relativeHeight="251681792" behindDoc="0" locked="0" layoutInCell="1" allowOverlap="1" wp14:anchorId="36F95E94" wp14:editId="1FC3F879">
+              <wp:anchor distT="0" distB="0" distL="114300" distR="114300" simplePos="0" relativeHeight="251681792" behindDoc="0" locked="0" layoutInCell="1" allowOverlap="1" wp14:anchorId="36F95E94" wp14:editId="2CF6DB7A">
                 <wp:simplePos x="0" y="0"/>
                 <wp:positionH relativeFrom="margin">
                   <wp:posOffset>1906270</wp:posOffset>
@@ -3911,7 +4013,7 @@
           </mc:Choice>
           <mc:Fallback>
             <w:pict>
-              <v:shape w14:anchorId="36F95E94" id="_x0000_s1035" type="#_x0000_t202" style="position:absolute;margin-left:150.1pt;margin-top:83.4pt;width:12.1pt;height:21.6pt;z-index:251681792;visibility:visible;mso-wrap-style:square;mso-width-percent:0;mso-height-percent:0;mso-wrap-distance-left:9pt;mso-wrap-distance-top:0;mso-wrap-distance-right:9pt;mso-wrap-distance-bottom:0;mso-position-horizontal:absolute;mso-position-horizontal-relative:margin;mso-position-vertical:absolute;mso-position-vertical-relative:text;mso-width-percent:0;mso-height-percent:0;mso-width-relative:margin;mso-height-relative:margin;v-text-anchor:top" o:gfxdata="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" filled="f" stroked="f" strokeweight=".5pt">
+              <v:shape w14:anchorId="36F95E94" id="_x0000_s1036" type="#_x0000_t202" style="position:absolute;margin-left:150.1pt;margin-top:83.4pt;width:12.1pt;height:21.6pt;z-index:251681792;visibility:visible;mso-wrap-style:square;mso-width-percent:0;mso-height-percent:0;mso-wrap-distance-left:9pt;mso-wrap-distance-top:0;mso-wrap-distance-right:9pt;mso-wrap-distance-bottom:0;mso-position-horizontal:absolute;mso-position-horizontal-relative:margin;mso-position-vertical:absolute;mso-position-vertical-relative:text;mso-width-percent:0;mso-height-percent:0;mso-width-relative:margin;mso-height-relative:margin;v-text-anchor:top" o:gfxdata="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" filled="f" stroked="f" strokeweight=".5pt">
                 <v:textbox inset="0,0,0,0">
                   <w:txbxContent>
                     <w:p>
@@ -3942,7 +4044,7 @@
         <mc:AlternateContent>
           <mc:Choice Requires="wps">
             <w:drawing>
-              <wp:anchor distT="0" distB="0" distL="114300" distR="114300" simplePos="0" relativeHeight="251683840" behindDoc="0" locked="0" layoutInCell="1" allowOverlap="1" wp14:anchorId="31039DE6" wp14:editId="2C9DE525">
+              <wp:anchor distT="0" distB="0" distL="114300" distR="114300" simplePos="0" relativeHeight="251683840" behindDoc="0" locked="0" layoutInCell="1" allowOverlap="1" wp14:anchorId="31039DE6" wp14:editId="154E9DAE">
                 <wp:simplePos x="0" y="0"/>
                 <wp:positionH relativeFrom="margin">
                   <wp:posOffset>2235835</wp:posOffset>
@@ -4009,7 +4111,7 @@
           </mc:Choice>
           <mc:Fallback>
             <w:pict>
-              <v:shape w14:anchorId="31039DE6" id="_x0000_s1036" type="#_x0000_t202" style="position:absolute;margin-left:176.05pt;margin-top:81.75pt;width:12.1pt;height:21.6pt;z-index:251683840;visibility:visible;mso-wrap-style:square;mso-width-percent:0;mso-height-percent:0;mso-wrap-distance-left:9pt;mso-wrap-distance-top:0;mso-wrap-distance-right:9pt;mso-wrap-distance-bottom:0;mso-position-horizontal:absolute;mso-position-horizontal-relative:margin;mso-position-vertical:absolute;mso-position-vertical-relative:text;mso-width-percent:0;mso-height-percent:0;mso-width-relative:margin;mso-height-relative:margin;v-text-anchor:top" o:gfxdata="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" filled="f" stroked="f" strokeweight=".5pt">
+              <v:shape w14:anchorId="31039DE6" id="_x0000_s1037" type="#_x0000_t202" style="position:absolute;margin-left:176.05pt;margin-top:81.75pt;width:12.1pt;height:21.6pt;z-index:251683840;visibility:visible;mso-wrap-style:square;mso-width-percent:0;mso-height-percent:0;mso-wrap-distance-left:9pt;mso-wrap-distance-top:0;mso-wrap-distance-right:9pt;mso-wrap-distance-bottom:0;mso-position-horizontal:absolute;mso-position-horizontal-relative:margin;mso-position-vertical:absolute;mso-position-vertical-relative:text;mso-width-percent:0;mso-height-percent:0;mso-width-relative:margin;mso-height-relative:margin;v-text-anchor:top" o:gfxdata="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" filled="f" stroked="f" strokeweight=".5pt">
                 <v:textbox inset="0,0,0,0">
                   <w:txbxContent>
                     <w:p>
@@ -4040,7 +4142,7 @@
         <mc:AlternateContent>
           <mc:Choice Requires="wps">
             <w:drawing>
-              <wp:anchor distT="0" distB="0" distL="114300" distR="114300" simplePos="0" relativeHeight="251749376" behindDoc="0" locked="0" layoutInCell="1" allowOverlap="1" wp14:anchorId="367F8416" wp14:editId="743F8991">
+              <wp:anchor distT="0" distB="0" distL="114300" distR="114300" simplePos="0" relativeHeight="251749376" behindDoc="0" locked="0" layoutInCell="1" allowOverlap="1" wp14:anchorId="367F8416" wp14:editId="0403E532">
                 <wp:simplePos x="0" y="0"/>
                 <wp:positionH relativeFrom="margin">
                   <wp:posOffset>2621280</wp:posOffset>
@@ -4107,7 +4209,7 @@
           </mc:Choice>
           <mc:Fallback>
             <w:pict>
-              <v:shape w14:anchorId="367F8416" id="_x0000_s1037" type="#_x0000_t202" style="position:absolute;margin-left:206.4pt;margin-top:83.25pt;width:12.1pt;height:21.6pt;z-index:251749376;visibility:visible;mso-wrap-style:square;mso-width-percent:0;mso-height-percent:0;mso-wrap-distance-left:9pt;mso-wrap-distance-top:0;mso-wrap-distance-right:9pt;mso-wrap-distance-bottom:0;mso-position-horizontal:absolute;mso-position-horizontal-relative:margin;mso-position-vertical:absolute;mso-position-vertical-relative:text;mso-width-percent:0;mso-height-percent:0;mso-width-relative:margin;mso-height-relative:margin;v-text-anchor:top" o:gfxdata="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" filled="f" stroked="f" strokeweight=".5pt">
+              <v:shape w14:anchorId="367F8416" id="_x0000_s1038" type="#_x0000_t202" style="position:absolute;margin-left:206.4pt;margin-top:83.25pt;width:12.1pt;height:21.6pt;z-index:251749376;visibility:visible;mso-wrap-style:square;mso-width-percent:0;mso-height-percent:0;mso-wrap-distance-left:9pt;mso-wrap-distance-top:0;mso-wrap-distance-right:9pt;mso-wrap-distance-bottom:0;mso-position-horizontal:absolute;mso-position-horizontal-relative:margin;mso-position-vertical:absolute;mso-position-vertical-relative:text;mso-width-percent:0;mso-height-percent:0;mso-width-relative:margin;mso-height-relative:margin;v-text-anchor:top" o:gfxdata="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" filled="f" stroked="f" strokeweight=".5pt">
                 <v:textbox inset="0,0,0,0">
                   <w:txbxContent>
                     <w:p>
@@ -4138,7 +4240,7 @@
         <mc:AlternateContent>
           <mc:Choice Requires="wps">
             <w:drawing>
-              <wp:anchor distT="0" distB="0" distL="114300" distR="114300" simplePos="0" relativeHeight="251759616" behindDoc="0" locked="0" layoutInCell="1" allowOverlap="1" wp14:anchorId="68E8A615" wp14:editId="0C916EE6">
+              <wp:anchor distT="0" distB="0" distL="114300" distR="114300" simplePos="0" relativeHeight="251759616" behindDoc="0" locked="0" layoutInCell="1" allowOverlap="1" wp14:anchorId="68E8A615" wp14:editId="247C5F7F">
                 <wp:simplePos x="0" y="0"/>
                 <wp:positionH relativeFrom="margin">
                   <wp:posOffset>4135120</wp:posOffset>
@@ -4205,7 +4307,7 @@
           </mc:Choice>
           <mc:Fallback>
             <w:pict>
-              <v:shape w14:anchorId="68E8A615" id="_x0000_s1038" type="#_x0000_t202" style="position:absolute;margin-left:325.6pt;margin-top:83.65pt;width:12.1pt;height:21.6pt;z-index:251759616;visibility:visible;mso-wrap-style:square;mso-width-percent:0;mso-height-percent:0;mso-wrap-distance-left:9pt;mso-wrap-distance-top:0;mso-wrap-distance-right:9pt;mso-wrap-distance-bottom:0;mso-position-horizontal:absolute;mso-position-horizontal-relative:margin;mso-position-vertical:absolute;mso-position-vertical-relative:text;mso-width-percent:0;mso-height-percent:0;mso-width-relative:margin;mso-height-relative:margin;v-text-anchor:top" o:gfxdata="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" filled="f" stroked="f" strokeweight=".5pt">
+              <v:shape w14:anchorId="68E8A615" id="_x0000_s1039" type="#_x0000_t202" style="position:absolute;margin-left:325.6pt;margin-top:83.65pt;width:12.1pt;height:21.6pt;z-index:251759616;visibility:visible;mso-wrap-style:square;mso-width-percent:0;mso-height-percent:0;mso-wrap-distance-left:9pt;mso-wrap-distance-top:0;mso-wrap-distance-right:9pt;mso-wrap-distance-bottom:0;mso-position-horizontal:absolute;mso-position-horizontal-relative:margin;mso-position-vertical:absolute;mso-position-vertical-relative:text;mso-width-percent:0;mso-height-percent:0;mso-width-relative:margin;mso-height-relative:margin;v-text-anchor:top" o:gfxdata="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" filled="f" stroked="f" strokeweight=".5pt">
                 <v:textbox inset="0,0,0,0">
                   <w:txbxContent>
                     <w:p>
@@ -4236,7 +4338,7 @@
         <mc:AlternateContent>
           <mc:Choice Requires="wps">
             <w:drawing>
-              <wp:anchor distT="0" distB="0" distL="114300" distR="114300" simplePos="0" relativeHeight="251757568" behindDoc="0" locked="0" layoutInCell="1" allowOverlap="1" wp14:anchorId="5E2124D2" wp14:editId="3B91BB37">
+              <wp:anchor distT="0" distB="0" distL="114300" distR="114300" simplePos="0" relativeHeight="251757568" behindDoc="0" locked="0" layoutInCell="1" allowOverlap="1" wp14:anchorId="5E2124D2" wp14:editId="526844AE">
                 <wp:simplePos x="0" y="0"/>
                 <wp:positionH relativeFrom="margin">
                   <wp:posOffset>3754120</wp:posOffset>
@@ -4303,7 +4405,7 @@
           </mc:Choice>
           <mc:Fallback>
             <w:pict>
-              <v:shape w14:anchorId="5E2124D2" id="_x0000_s1039" type="#_x0000_t202" style="position:absolute;margin-left:295.6pt;margin-top:83.65pt;width:12.1pt;height:21.6pt;z-index:251757568;visibility:visible;mso-wrap-style:square;mso-width-percent:0;mso-height-percent:0;mso-wrap-distance-left:9pt;mso-wrap-distance-top:0;mso-wrap-distance-right:9pt;mso-wrap-distance-bottom:0;mso-position-horizontal:absolute;mso-position-horizontal-relative:margin;mso-position-vertical:absolute;mso-position-vertical-relative:text;mso-width-percent:0;mso-height-percent:0;mso-width-relative:margin;mso-height-relative:margin;v-text-anchor:top" o:gfxdata="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" filled="f" stroked="f" strokeweight=".5pt">
+              <v:shape w14:anchorId="5E2124D2" id="_x0000_s1040" type="#_x0000_t202" style="position:absolute;margin-left:295.6pt;margin-top:83.65pt;width:12.1pt;height:21.6pt;z-index:251757568;visibility:visible;mso-wrap-style:square;mso-width-percent:0;mso-height-percent:0;mso-wrap-distance-left:9pt;mso-wrap-distance-top:0;mso-wrap-distance-right:9pt;mso-wrap-distance-bottom:0;mso-position-horizontal:absolute;mso-position-horizontal-relative:margin;mso-position-vertical:absolute;mso-position-vertical-relative:text;mso-width-percent:0;mso-height-percent:0;mso-width-relative:margin;mso-height-relative:margin;v-text-anchor:top" o:gfxdata="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" filled="f" stroked="f" strokeweight=".5pt">
                 <v:textbox inset="0,0,0,0">
                   <w:txbxContent>
                     <w:p>
@@ -4334,7 +4436,7 @@
         <mc:AlternateContent>
           <mc:Choice Requires="wps">
             <w:drawing>
-              <wp:anchor distT="0" distB="0" distL="114300" distR="114300" simplePos="0" relativeHeight="251755520" behindDoc="0" locked="0" layoutInCell="1" allowOverlap="1" wp14:anchorId="74356E21" wp14:editId="12D1267F">
+              <wp:anchor distT="0" distB="0" distL="114300" distR="114300" simplePos="0" relativeHeight="251755520" behindDoc="0" locked="0" layoutInCell="1" allowOverlap="1" wp14:anchorId="74356E21" wp14:editId="051FB43C">
                 <wp:simplePos x="0" y="0"/>
                 <wp:positionH relativeFrom="margin">
                   <wp:posOffset>3804920</wp:posOffset>
@@ -4401,7 +4503,7 @@
           </mc:Choice>
           <mc:Fallback>
             <w:pict>
-              <v:shape w14:anchorId="74356E21" id="_x0000_s1040" type="#_x0000_t202" style="position:absolute;margin-left:299.6pt;margin-top:42.45pt;width:12.1pt;height:21.6pt;z-index:251755520;visibility:visible;mso-wrap-style:square;mso-width-percent:0;mso-height-percent:0;mso-wrap-distance-left:9pt;mso-wrap-distance-top:0;mso-wrap-distance-right:9pt;mso-wrap-distance-bottom:0;mso-position-horizontal:absolute;mso-position-horizontal-relative:margin;mso-position-vertical:absolute;mso-position-vertical-relative:text;mso-width-percent:0;mso-height-percent:0;mso-width-relative:margin;mso-height-relative:margin;v-text-anchor:top" o:gfxdata="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" filled="f" stroked="f" strokeweight=".5pt">
+              <v:shape w14:anchorId="74356E21" id="_x0000_s1041" type="#_x0000_t202" style="position:absolute;margin-left:299.6pt;margin-top:42.45pt;width:12.1pt;height:21.6pt;z-index:251755520;visibility:visible;mso-wrap-style:square;mso-width-percent:0;mso-height-percent:0;mso-wrap-distance-left:9pt;mso-wrap-distance-top:0;mso-wrap-distance-right:9pt;mso-wrap-distance-bottom:0;mso-position-horizontal:absolute;mso-position-horizontal-relative:margin;mso-position-vertical:absolute;mso-position-vertical-relative:text;mso-width-percent:0;mso-height-percent:0;mso-width-relative:margin;mso-height-relative:margin;v-text-anchor:top" o:gfxdata="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" filled="f" stroked="f" strokeweight=".5pt">
                 <v:textbox inset="0,0,0,0">
                   <w:txbxContent>
                     <w:p>
@@ -4432,7 +4534,7 @@
         <mc:AlternateContent>
           <mc:Choice Requires="wps">
             <w:drawing>
-              <wp:anchor distT="0" distB="0" distL="114300" distR="114300" simplePos="0" relativeHeight="251753472" behindDoc="0" locked="0" layoutInCell="1" allowOverlap="1" wp14:anchorId="0DD78AC3" wp14:editId="0BBD1D86">
+              <wp:anchor distT="0" distB="0" distL="114300" distR="114300" simplePos="0" relativeHeight="251753472" behindDoc="0" locked="0" layoutInCell="1" allowOverlap="1" wp14:anchorId="0DD78AC3" wp14:editId="2C52204A">
                 <wp:simplePos x="0" y="0"/>
                 <wp:positionH relativeFrom="margin">
                   <wp:posOffset>3652520</wp:posOffset>
@@ -4499,7 +4601,7 @@
           </mc:Choice>
           <mc:Fallback>
             <w:pict>
-              <v:shape w14:anchorId="0DD78AC3" id="_x0000_s1041" type="#_x0000_t202" style="position:absolute;margin-left:287.6pt;margin-top:27.4pt;width:12.1pt;height:21.6pt;z-index:251753472;visibility:visible;mso-wrap-style:square;mso-width-percent:0;mso-height-percent:0;mso-wrap-distance-left:9pt;mso-wrap-distance-top:0;mso-wrap-distance-right:9pt;mso-wrap-distance-bottom:0;mso-position-horizontal:absolute;mso-position-horizontal-relative:margin;mso-position-vertical:absolute;mso-position-vertical-relative:text;mso-width-percent:0;mso-height-percent:0;mso-width-relative:margin;mso-height-relative:margin;v-text-anchor:top" o:gfxdata="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" filled="f" stroked="f" strokeweight=".5pt">
+              <v:shape w14:anchorId="0DD78AC3" id="_x0000_s1042" type="#_x0000_t202" style="position:absolute;margin-left:287.6pt;margin-top:27.4pt;width:12.1pt;height:21.6pt;z-index:251753472;visibility:visible;mso-wrap-style:square;mso-width-percent:0;mso-height-percent:0;mso-wrap-distance-left:9pt;mso-wrap-distance-top:0;mso-wrap-distance-right:9pt;mso-wrap-distance-bottom:0;mso-position-horizontal:absolute;mso-position-horizontal-relative:margin;mso-position-vertical:absolute;mso-position-vertical-relative:text;mso-width-percent:0;mso-height-percent:0;mso-width-relative:margin;mso-height-relative:margin;v-text-anchor:top" o:gfxdata="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" filled="f" stroked="f" strokeweight=".5pt">
                 <v:textbox inset="0,0,0,0">
                   <w:txbxContent>
                     <w:p>
@@ -4530,7 +4632,7 @@
         <mc:AlternateContent>
           <mc:Choice Requires="wps">
             <w:drawing>
-              <wp:anchor distT="0" distB="0" distL="114300" distR="114300" simplePos="0" relativeHeight="251751424" behindDoc="0" locked="0" layoutInCell="1" allowOverlap="1" wp14:anchorId="7B1E10B0" wp14:editId="07AE383E">
+              <wp:anchor distT="0" distB="0" distL="114300" distR="114300" simplePos="0" relativeHeight="251751424" behindDoc="0" locked="0" layoutInCell="1" allowOverlap="1" wp14:anchorId="7B1E10B0" wp14:editId="65AD7D17">
                 <wp:simplePos x="0" y="0"/>
                 <wp:positionH relativeFrom="margin">
                   <wp:posOffset>3261360</wp:posOffset>
@@ -4597,7 +4699,7 @@
           </mc:Choice>
           <mc:Fallback>
             <w:pict>
-              <v:shape w14:anchorId="7B1E10B0" id="_x0000_s1042" type="#_x0000_t202" style="position:absolute;margin-left:256.8pt;margin-top:34.05pt;width:12.1pt;height:21.6pt;z-index:251751424;visibility:visible;mso-wrap-style:square;mso-width-percent:0;mso-height-percent:0;mso-wrap-distance-left:9pt;mso-wrap-distance-top:0;mso-wrap-distance-right:9pt;mso-wrap-distance-bottom:0;mso-position-horizontal:absolute;mso-position-horizontal-relative:margin;mso-position-vertical:absolute;mso-position-vertical-relative:text;mso-width-percent:0;mso-height-percent:0;mso-width-relative:margin;mso-height-relative:margin;v-text-anchor:top" o:gfxdata="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" filled="f" stroked="f" strokeweight=".5pt">
+              <v:shape w14:anchorId="7B1E10B0" id="_x0000_s1043" type="#_x0000_t202" style="position:absolute;margin-left:256.8pt;margin-top:34.05pt;width:12.1pt;height:21.6pt;z-index:251751424;visibility:visible;mso-wrap-style:square;mso-width-percent:0;mso-height-percent:0;mso-wrap-distance-left:9pt;mso-wrap-distance-top:0;mso-wrap-distance-right:9pt;mso-wrap-distance-bottom:0;mso-position-horizontal:absolute;mso-position-horizontal-relative:margin;mso-position-vertical:absolute;mso-position-vertical-relative:text;mso-width-percent:0;mso-height-percent:0;mso-width-relative:margin;mso-height-relative:margin;v-text-anchor:top" o:gfxdata="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" filled="f" stroked="f" strokeweight=".5pt">
                 <v:textbox inset="0,0,0,0">
                   <w:txbxContent>
                     <w:p>
@@ -4628,7 +4730,7 @@
         <mc:AlternateContent>
           <mc:Choice Requires="wps">
             <w:drawing>
-              <wp:anchor distT="0" distB="0" distL="114300" distR="114300" simplePos="0" relativeHeight="251694080" behindDoc="0" locked="0" layoutInCell="1" allowOverlap="1" wp14:anchorId="1AC63150" wp14:editId="4097EF4B">
+              <wp:anchor distT="0" distB="0" distL="114300" distR="114300" simplePos="0" relativeHeight="251694080" behindDoc="0" locked="0" layoutInCell="1" allowOverlap="1" wp14:anchorId="1AC63150" wp14:editId="4BA4BCC3">
                 <wp:simplePos x="0" y="0"/>
                 <wp:positionH relativeFrom="margin">
                   <wp:posOffset>3192780</wp:posOffset>
@@ -4701,7 +4803,7 @@
           </mc:Choice>
           <mc:Fallback>
             <w:pict>
-              <v:shape w14:anchorId="1AC63150" id="_x0000_s1043" type="#_x0000_t202" style="position:absolute;margin-left:251.4pt;margin-top:4.7pt;width:12.1pt;height:21.6pt;z-index:251694080;visibility:visible;mso-wrap-style:square;mso-width-percent:0;mso-height-percent:0;mso-wrap-distance-left:9pt;mso-wrap-distance-top:0;mso-wrap-distance-right:9pt;mso-wrap-distance-bottom:0;mso-position-horizontal:absolute;mso-position-horizontal-relative:margin;mso-position-vertical:absolute;mso-position-vertical-relative:text;mso-width-percent:0;mso-height-percent:0;mso-width-relative:margin;mso-height-relative:margin;v-text-anchor:top" o:gfxdata="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" filled="f" stroked="f" strokeweight=".5pt">
+              <v:shape w14:anchorId="1AC63150" id="_x0000_s1044" type="#_x0000_t202" style="position:absolute;margin-left:251.4pt;margin-top:4.7pt;width:12.1pt;height:21.6pt;z-index:251694080;visibility:visible;mso-wrap-style:square;mso-width-percent:0;mso-height-percent:0;mso-wrap-distance-left:9pt;mso-wrap-distance-top:0;mso-wrap-distance-right:9pt;mso-wrap-distance-bottom:0;mso-position-horizontal:absolute;mso-position-horizontal-relative:margin;mso-position-vertical:absolute;mso-position-vertical-relative:text;mso-width-percent:0;mso-height-percent:0;mso-width-relative:margin;mso-height-relative:margin;v-text-anchor:top" o:gfxdata="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" filled="f" stroked="f" strokeweight=".5pt">
                 <v:textbox inset="0,0,0,0">
                   <w:txbxContent>
                     <w:p>
@@ -4738,7 +4840,7 @@
         <mc:AlternateContent>
           <mc:Choice Requires="wps">
             <w:drawing>
-              <wp:anchor distT="0" distB="0" distL="114300" distR="114300" simplePos="0" relativeHeight="251677696" behindDoc="0" locked="0" layoutInCell="1" allowOverlap="1" wp14:anchorId="13A5A7DA" wp14:editId="70E9D6E9">
+              <wp:anchor distT="0" distB="0" distL="114300" distR="114300" simplePos="0" relativeHeight="251677696" behindDoc="0" locked="0" layoutInCell="1" allowOverlap="1" wp14:anchorId="13A5A7DA" wp14:editId="09EA63C7">
                 <wp:simplePos x="0" y="0"/>
                 <wp:positionH relativeFrom="margin">
                   <wp:posOffset>2179320</wp:posOffset>
@@ -4805,7 +4907,7 @@
           </mc:Choice>
           <mc:Fallback>
             <w:pict>
-              <v:shape w14:anchorId="13A5A7DA" id="_x0000_s1044" type="#_x0000_t202" style="position:absolute;margin-left:171.6pt;margin-top:37.65pt;width:12.1pt;height:21.6pt;z-index:251677696;visibility:visible;mso-wrap-style:square;mso-width-percent:0;mso-height-percent:0;mso-wrap-distance-left:9pt;mso-wrap-distance-top:0;mso-wrap-distance-right:9pt;mso-wrap-distance-bottom:0;mso-position-horizontal:absolute;mso-position-horizontal-relative:margin;mso-position-vertical:absolute;mso-position-vertical-relative:text;mso-width-percent:0;mso-height-percent:0;mso-width-relative:margin;mso-height-relative:margin;v-text-anchor:top" o:gfxdata="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" filled="f" stroked="f" strokeweight=".5pt">
+              <v:shape w14:anchorId="13A5A7DA" id="_x0000_s1045" type="#_x0000_t202" style="position:absolute;margin-left:171.6pt;margin-top:37.65pt;width:12.1pt;height:21.6pt;z-index:251677696;visibility:visible;mso-wrap-style:square;mso-width-percent:0;mso-height-percent:0;mso-wrap-distance-left:9pt;mso-wrap-distance-top:0;mso-wrap-distance-right:9pt;mso-wrap-distance-bottom:0;mso-position-horizontal:absolute;mso-position-horizontal-relative:margin;mso-position-vertical:absolute;mso-position-vertical-relative:text;mso-width-percent:0;mso-height-percent:0;mso-width-relative:margin;mso-height-relative:margin;v-text-anchor:top" o:gfxdata="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" filled="f" stroked="f" strokeweight=".5pt">
                 <v:textbox inset="0,0,0,0">
                   <w:txbxContent>
                     <w:p>
@@ -4836,7 +4938,7 @@
         <mc:AlternateContent>
           <mc:Choice Requires="wps">
             <w:drawing>
-              <wp:anchor distT="0" distB="0" distL="114300" distR="114300" simplePos="0" relativeHeight="251679744" behindDoc="0" locked="0" layoutInCell="1" allowOverlap="1" wp14:anchorId="6E3EF3AF" wp14:editId="785936D8">
+              <wp:anchor distT="0" distB="0" distL="114300" distR="114300" simplePos="0" relativeHeight="251679744" behindDoc="0" locked="0" layoutInCell="1" allowOverlap="1" wp14:anchorId="6E3EF3AF" wp14:editId="00028218">
                 <wp:simplePos x="0" y="0"/>
                 <wp:positionH relativeFrom="margin">
                   <wp:posOffset>2216150</wp:posOffset>
@@ -4903,7 +5005,7 @@
           </mc:Choice>
           <mc:Fallback>
             <w:pict>
-              <v:shape w14:anchorId="6E3EF3AF" id="_x0000_s1045" type="#_x0000_t202" style="position:absolute;margin-left:174.5pt;margin-top:53.55pt;width:12.1pt;height:21.6pt;z-index:251679744;visibility:visible;mso-wrap-style:square;mso-width-percent:0;mso-height-percent:0;mso-wrap-distance-left:9pt;mso-wrap-distance-top:0;mso-wrap-distance-right:9pt;mso-wrap-distance-bottom:0;mso-position-horizontal:absolute;mso-position-horizontal-relative:margin;mso-position-vertical:absolute;mso-position-vertical-relative:text;mso-width-percent:0;mso-height-percent:0;mso-width-relative:margin;mso-height-relative:margin;v-text-anchor:top" o:gfxdata="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" filled="f" stroked="f" strokeweight=".5pt">
+              <v:shape w14:anchorId="6E3EF3AF" id="_x0000_s1046" type="#_x0000_t202" style="position:absolute;margin-left:174.5pt;margin-top:53.55pt;width:12.1pt;height:21.6pt;z-index:251679744;visibility:visible;mso-wrap-style:square;mso-width-percent:0;mso-height-percent:0;mso-wrap-distance-left:9pt;mso-wrap-distance-top:0;mso-wrap-distance-right:9pt;mso-wrap-distance-bottom:0;mso-position-horizontal:absolute;mso-position-horizontal-relative:margin;mso-position-vertical:absolute;mso-position-vertical-relative:text;mso-width-percent:0;mso-height-percent:0;mso-width-relative:margin;mso-height-relative:margin;v-text-anchor:top" o:gfxdata="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" filled="f" stroked="f" strokeweight=".5pt">
                 <v:textbox inset="0,0,0,0">
                   <w:txbxContent>
                     <w:p>
@@ -4934,7 +5036,7 @@
         <mc:AlternateContent>
           <mc:Choice Requires="wps">
             <w:drawing>
-              <wp:anchor distT="0" distB="0" distL="114300" distR="114300" simplePos="0" relativeHeight="251675648" behindDoc="0" locked="0" layoutInCell="1" allowOverlap="1" wp14:anchorId="0C1EBF93" wp14:editId="6A2CB4DF">
+              <wp:anchor distT="0" distB="0" distL="114300" distR="114300" simplePos="0" relativeHeight="251675648" behindDoc="0" locked="0" layoutInCell="1" allowOverlap="1" wp14:anchorId="0C1EBF93" wp14:editId="7B457A0E">
                 <wp:simplePos x="0" y="0"/>
                 <wp:positionH relativeFrom="margin">
                   <wp:posOffset>2198370</wp:posOffset>
@@ -5001,7 +5103,7 @@
           </mc:Choice>
           <mc:Fallback>
             <w:pict>
-              <v:shape w14:anchorId="0C1EBF93" id="_x0000_s1046" type="#_x0000_t202" style="position:absolute;margin-left:173.1pt;margin-top:20.2pt;width:12.1pt;height:21.6pt;z-index:251675648;visibility:visible;mso-wrap-style:square;mso-width-percent:0;mso-height-percent:0;mso-wrap-distance-left:9pt;mso-wrap-distance-top:0;mso-wrap-distance-right:9pt;mso-wrap-distance-bottom:0;mso-position-horizontal:absolute;mso-position-horizontal-relative:margin;mso-position-vertical:absolute;mso-position-vertical-relative:text;mso-width-percent:0;mso-height-percent:0;mso-width-relative:margin;mso-height-relative:margin;v-text-anchor:top" o:gfxdata="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" filled="f" stroked="f" strokeweight=".5pt">
+              <v:shape w14:anchorId="0C1EBF93" id="_x0000_s1047" type="#_x0000_t202" style="position:absolute;margin-left:173.1pt;margin-top:20.2pt;width:12.1pt;height:21.6pt;z-index:251675648;visibility:visible;mso-wrap-style:square;mso-width-percent:0;mso-height-percent:0;mso-wrap-distance-left:9pt;mso-wrap-distance-top:0;mso-wrap-distance-right:9pt;mso-wrap-distance-bottom:0;mso-position-horizontal:absolute;mso-position-horizontal-relative:margin;mso-position-vertical:absolute;mso-position-vertical-relative:text;mso-width-percent:0;mso-height-percent:0;mso-width-relative:margin;mso-height-relative:margin;v-text-anchor:top" o:gfxdata="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" filled="f" stroked="f" strokeweight=".5pt">
                 <v:textbox inset="0,0,0,0">
                   <w:txbxContent>
                     <w:p>
@@ -5032,7 +5134,7 @@
         <mc:AlternateContent>
           <mc:Choice Requires="wps">
             <w:drawing>
-              <wp:anchor distT="0" distB="0" distL="114300" distR="114300" simplePos="0" relativeHeight="251673600" behindDoc="0" locked="0" layoutInCell="1" allowOverlap="1" wp14:anchorId="45A3BE55" wp14:editId="31FD7610">
+              <wp:anchor distT="0" distB="0" distL="114300" distR="114300" simplePos="0" relativeHeight="251673600" behindDoc="0" locked="0" layoutInCell="1" allowOverlap="1" wp14:anchorId="45A3BE55" wp14:editId="336852CA">
                 <wp:simplePos x="0" y="0"/>
                 <wp:positionH relativeFrom="margin">
                   <wp:posOffset>1616710</wp:posOffset>
@@ -5099,7 +5201,7 @@
           </mc:Choice>
           <mc:Fallback>
             <w:pict>
-              <v:shape w14:anchorId="45A3BE55" id="_x0000_s1047" type="#_x0000_t202" style="position:absolute;margin-left:127.3pt;margin-top:74.6pt;width:12.1pt;height:21.6pt;z-index:251673600;visibility:visible;mso-wrap-style:square;mso-width-percent:0;mso-height-percent:0;mso-wrap-distance-left:9pt;mso-wrap-distance-top:0;mso-wrap-distance-right:9pt;mso-wrap-distance-bottom:0;mso-position-horizontal:absolute;mso-position-horizontal-relative:margin;mso-position-vertical:absolute;mso-position-vertical-relative:text;mso-width-percent:0;mso-height-percent:0;mso-width-relative:margin;mso-height-relative:margin;v-text-anchor:top" o:gfxdata="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" filled="f" stroked="f" strokeweight=".5pt">
+              <v:shape w14:anchorId="45A3BE55" id="_x0000_s1048" type="#_x0000_t202" style="position:absolute;margin-left:127.3pt;margin-top:74.6pt;width:12.1pt;height:21.6pt;z-index:251673600;visibility:visible;mso-wrap-style:square;mso-width-percent:0;mso-height-percent:0;mso-wrap-distance-left:9pt;mso-wrap-distance-top:0;mso-wrap-distance-right:9pt;mso-wrap-distance-bottom:0;mso-position-horizontal:absolute;mso-position-horizontal-relative:margin;mso-position-vertical:absolute;mso-position-vertical-relative:text;mso-width-percent:0;mso-height-percent:0;mso-width-relative:margin;mso-height-relative:margin;v-text-anchor:top" o:gfxdata="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" filled="f" stroked="f" strokeweight=".5pt">
                 <v:textbox inset="0,0,0,0">
                   <w:txbxContent>
                     <w:p>
@@ -5130,7 +5232,7 @@
         <mc:AlternateContent>
           <mc:Choice Requires="wps">
             <w:drawing>
-              <wp:anchor distT="0" distB="0" distL="114300" distR="114300" simplePos="0" relativeHeight="251671552" behindDoc="0" locked="0" layoutInCell="1" allowOverlap="1" wp14:anchorId="0950335B" wp14:editId="1053983E">
+              <wp:anchor distT="0" distB="0" distL="114300" distR="114300" simplePos="0" relativeHeight="251671552" behindDoc="0" locked="0" layoutInCell="1" allowOverlap="1" wp14:anchorId="0950335B" wp14:editId="443CDFC8">
                 <wp:simplePos x="0" y="0"/>
                 <wp:positionH relativeFrom="margin">
                   <wp:posOffset>1040765</wp:posOffset>
@@ -5197,7 +5299,7 @@
           </mc:Choice>
           <mc:Fallback>
             <w:pict>
-              <v:shape w14:anchorId="0950335B" id="_x0000_s1048" type="#_x0000_t202" style="position:absolute;margin-left:81.95pt;margin-top:79.45pt;width:12.1pt;height:21.6pt;z-index:251671552;visibility:visible;mso-wrap-style:square;mso-width-percent:0;mso-height-percent:0;mso-wrap-distance-left:9pt;mso-wrap-distance-top:0;mso-wrap-distance-right:9pt;mso-wrap-distance-bottom:0;mso-position-horizontal:absolute;mso-position-horizontal-relative:margin;mso-position-vertical:absolute;mso-position-vertical-relative:text;mso-width-percent:0;mso-height-percent:0;mso-width-relative:margin;mso-height-relative:margin;v-text-anchor:top" o:gfxdata="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" filled="f" stroked="f" strokeweight=".5pt">
+              <v:shape w14:anchorId="0950335B" id="_x0000_s1049" type="#_x0000_t202" style="position:absolute;margin-left:81.95pt;margin-top:79.45pt;width:12.1pt;height:21.6pt;z-index:251671552;visibility:visible;mso-wrap-style:square;mso-width-percent:0;mso-height-percent:0;mso-wrap-distance-left:9pt;mso-wrap-distance-top:0;mso-wrap-distance-right:9pt;mso-wrap-distance-bottom:0;mso-position-horizontal:absolute;mso-position-horizontal-relative:margin;mso-position-vertical:absolute;mso-position-vertical-relative:text;mso-width-percent:0;mso-height-percent:0;mso-width-relative:margin;mso-height-relative:margin;v-text-anchor:top" o:gfxdata="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" filled="f" stroked="f" strokeweight=".5pt">
                 <v:textbox inset="0,0,0,0">
                   <w:txbxContent>
                     <w:p>
@@ -5228,7 +5330,7 @@
         <mc:AlternateContent>
           <mc:Choice Requires="wps">
             <w:drawing>
-              <wp:anchor distT="0" distB="0" distL="114300" distR="114300" simplePos="0" relativeHeight="251747328" behindDoc="0" locked="0" layoutInCell="1" allowOverlap="1" wp14:anchorId="6EE0C0C9" wp14:editId="6573E8F8">
+              <wp:anchor distT="0" distB="0" distL="114300" distR="114300" simplePos="0" relativeHeight="251747328" behindDoc="0" locked="0" layoutInCell="1" allowOverlap="1" wp14:anchorId="6EE0C0C9" wp14:editId="6E61D1AC">
                 <wp:simplePos x="0" y="0"/>
                 <wp:positionH relativeFrom="margin">
                   <wp:posOffset>5430520</wp:posOffset>
@@ -5295,7 +5397,7 @@
           </mc:Choice>
           <mc:Fallback>
             <w:pict>
-              <v:shape w14:anchorId="6EE0C0C9" id="_x0000_s1049" type="#_x0000_t202" style="position:absolute;margin-left:427.6pt;margin-top:83.65pt;width:12.1pt;height:21.6pt;z-index:251747328;visibility:visible;mso-wrap-style:square;mso-width-percent:0;mso-height-percent:0;mso-wrap-distance-left:9pt;mso-wrap-distance-top:0;mso-wrap-distance-right:9pt;mso-wrap-distance-bottom:0;mso-position-horizontal:absolute;mso-position-horizontal-relative:margin;mso-position-vertical:absolute;mso-position-vertical-relative:text;mso-width-percent:0;mso-height-percent:0;mso-width-relative:margin;mso-height-relative:margin;v-text-anchor:top" o:gfxdata="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" filled="f" stroked="f" strokeweight=".5pt">
+              <v:shape w14:anchorId="6EE0C0C9" id="_x0000_s1050" type="#_x0000_t202" style="position:absolute;margin-left:427.6pt;margin-top:83.65pt;width:12.1pt;height:21.6pt;z-index:251747328;visibility:visible;mso-wrap-style:square;mso-width-percent:0;mso-height-percent:0;mso-wrap-distance-left:9pt;mso-wrap-distance-top:0;mso-wrap-distance-right:9pt;mso-wrap-distance-bottom:0;mso-position-horizontal:absolute;mso-position-horizontal-relative:margin;mso-position-vertical:absolute;mso-position-vertical-relative:text;mso-width-percent:0;mso-height-percent:0;mso-width-relative:margin;mso-height-relative:margin;v-text-anchor:top" o:gfxdata="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" filled="f" stroked="f" strokeweight=".5pt">
                 <v:textbox inset="0,0,0,0">
                   <w:txbxContent>
                     <w:p>
@@ -5326,7 +5428,7 @@
         <mc:AlternateContent>
           <mc:Choice Requires="wps">
             <w:drawing>
-              <wp:anchor distT="0" distB="0" distL="114300" distR="114300" simplePos="0" relativeHeight="251745280" behindDoc="0" locked="0" layoutInCell="1" allowOverlap="1" wp14:anchorId="25A07FF5" wp14:editId="3BCE8A7C">
+              <wp:anchor distT="0" distB="0" distL="114300" distR="114300" simplePos="0" relativeHeight="251745280" behindDoc="0" locked="0" layoutInCell="1" allowOverlap="1" wp14:anchorId="25A07FF5" wp14:editId="39B5A168">
                 <wp:simplePos x="0" y="0"/>
                 <wp:positionH relativeFrom="margin">
                   <wp:posOffset>5389880</wp:posOffset>
@@ -5393,105 +5495,7 @@
           </mc:Choice>
           <mc:Fallback>
             <w:pict>
-              <v:shape w14:anchorId="25A07FF5" id="_x0000_s1050" type="#_x0000_t202" style="position:absolute;margin-left:424.4pt;margin-top:55.65pt;width:12.1pt;height:21.6pt;z-index:251745280;visibility:visible;mso-wrap-style:square;mso-width-percent:0;mso-height-percent:0;mso-wrap-distance-left:9pt;mso-wrap-distance-top:0;mso-wrap-distance-right:9pt;mso-wrap-distance-bottom:0;mso-position-horizontal:absolute;mso-position-horizontal-relative:margin;mso-position-vertical:absolute;mso-position-vertical-relative:text;mso-width-percent:0;mso-height-percent:0;mso-width-relative:margin;mso-height-relative:margin;v-text-anchor:top" o:gfxdata="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" filled="f" stroked="f" strokeweight=".5pt">
-                <v:textbox inset="0,0,0,0">
-                  <w:txbxContent>
-                    <w:p>
-                      <w:pPr>
-                        <w:rPr>
-                          <w:color w:val="FF0000"/>
-                        </w:rPr>
-                      </w:pPr>
-                      <w:r>
-                        <w:rPr>
-                          <w:color w:val="FF0000"/>
-                        </w:rPr>
-                        <w:t>2</w:t>
-                      </w:r>
-                    </w:p>
-                  </w:txbxContent>
-                </v:textbox>
-                <w10:wrap anchorx="margin"/>
-              </v:shape>
-            </w:pict>
-          </mc:Fallback>
-        </mc:AlternateContent>
-      </w:r>
-      <w:r>
-        <w:rPr>
-          <w:noProof/>
-        </w:rPr>
-        <mc:AlternateContent>
-          <mc:Choice Requires="wps">
-            <w:drawing>
-              <wp:anchor distT="0" distB="0" distL="114300" distR="114300" simplePos="0" relativeHeight="251663360" behindDoc="0" locked="0" layoutInCell="1" allowOverlap="1" wp14:anchorId="50C8FE69" wp14:editId="486EF116">
-                <wp:simplePos x="0" y="0"/>
-                <wp:positionH relativeFrom="margin">
-                  <wp:posOffset>98425</wp:posOffset>
-                </wp:positionH>
-                <wp:positionV relativeFrom="paragraph">
-                  <wp:posOffset>709295</wp:posOffset>
-                </wp:positionV>
-                <wp:extent cx="153670" cy="274320"/>
-                <wp:effectExtent l="0" t="0" r="0" b="11430"/>
-                <wp:wrapNone/>
-                <wp:docPr id="1617213604" name="Text Box 4"/>
-                <wp:cNvGraphicFramePr/>
-                <a:graphic xmlns:a="http://schemas.openxmlformats.org/drawingml/2006/main">
-                  <a:graphicData uri="http://schemas.microsoft.com/office/word/2010/wordprocessingShape">
-                    <wps:wsp>
-                      <wps:cNvSpPr txBox="1"/>
-                      <wps:spPr>
-                        <a:xfrm>
-                          <a:off x="0" y="0"/>
-                          <a:ext cx="153670" cy="274320"/>
-                        </a:xfrm>
-                        <a:prstGeom prst="rect">
-                          <a:avLst/>
-                        </a:prstGeom>
-                        <a:noFill/>
-                        <a:ln w="6350">
-                          <a:noFill/>
-                        </a:ln>
-                      </wps:spPr>
-                      <wps:txbx>
-                        <w:txbxContent>
-                          <w:p>
-                            <w:pPr>
-                              <w:rPr>
-                                <w:color w:val="FF0000"/>
-                              </w:rPr>
-                            </w:pPr>
-                            <w:r>
-                              <w:rPr>
-                                <w:color w:val="FF0000"/>
-                              </w:rPr>
-                              <w:t>2</w:t>
-                            </w:r>
-                          </w:p>
-                        </w:txbxContent>
-                      </wps:txbx>
-                      <wps:bodyPr rot="0" spcFirstLastPara="0" vertOverflow="overflow" horzOverflow="overflow" vert="horz" wrap="square" lIns="0" tIns="0" rIns="0" bIns="0" numCol="1" spcCol="0" rtlCol="0" fromWordArt="0" anchor="t" anchorCtr="0" forceAA="0" compatLnSpc="1">
-                        <a:prstTxWarp prst="textNoShape">
-                          <a:avLst/>
-                        </a:prstTxWarp>
-                        <a:noAutofit/>
-                      </wps:bodyPr>
-                    </wps:wsp>
-                  </a:graphicData>
-                </a:graphic>
-                <wp14:sizeRelH relativeFrom="margin">
-                  <wp14:pctWidth>0</wp14:pctWidth>
-                </wp14:sizeRelH>
-                <wp14:sizeRelV relativeFrom="margin">
-                  <wp14:pctHeight>0</wp14:pctHeight>
-                </wp14:sizeRelV>
-              </wp:anchor>
-            </w:drawing>
-          </mc:Choice>
-          <mc:Fallback>
-            <w:pict>
-              <v:shape w14:anchorId="50C8FE69" id="_x0000_s1051" type="#_x0000_t202" style="position:absolute;margin-left:7.75pt;margin-top:55.85pt;width:12.1pt;height:21.6pt;z-index:251663360;visibility:visible;mso-wrap-style:square;mso-width-percent:0;mso-height-percent:0;mso-wrap-distance-left:9pt;mso-wrap-distance-top:0;mso-wrap-distance-right:9pt;mso-wrap-distance-bottom:0;mso-position-horizontal:absolute;mso-position-horizontal-relative:margin;mso-position-vertical:absolute;mso-position-vertical-relative:text;mso-width-percent:0;mso-height-percent:0;mso-width-relative:margin;mso-height-relative:margin;v-text-anchor:top" o:gfxdata="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" filled="f" stroked="f" strokeweight=".5pt">
+              <v:shape w14:anchorId="25A07FF5" id="_x0000_s1051" type="#_x0000_t202" style="position:absolute;margin-left:424.4pt;margin-top:55.65pt;width:12.1pt;height:21.6pt;z-index:251745280;visibility:visible;mso-wrap-style:square;mso-width-percent:0;mso-height-percent:0;mso-wrap-distance-left:9pt;mso-wrap-distance-top:0;mso-wrap-distance-right:9pt;mso-wrap-distance-bottom:0;mso-position-horizontal:absolute;mso-position-horizontal-relative:margin;mso-position-vertical:absolute;mso-position-vertical-relative:text;mso-width-percent:0;mso-height-percent:0;mso-width-relative:margin;mso-height-relative:margin;v-text-anchor:top" o:gfxdata="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" filled="f" stroked="f" strokeweight=".5pt">
                 <v:textbox inset="0,0,0,0">
                   <w:txbxContent>
                     <w:p>
@@ -5716,9 +5720,9 @@
           <w:noProof/>
         </w:rPr>
         <w:drawing>
-          <wp:inline distT="0" distB="0" distL="0" distR="0" wp14:anchorId="69F934BB" wp14:editId="77A47B64">
-            <wp:extent cx="5956657" cy="1591056"/>
-            <wp:effectExtent l="0" t="0" r="6350" b="9525"/>
+          <wp:inline distT="0" distB="0" distL="0" distR="0" wp14:anchorId="69F934BB" wp14:editId="05EF47AB">
+            <wp:extent cx="5952744" cy="1592512"/>
+            <wp:effectExtent l="0" t="0" r="0" b="8255"/>
             <wp:docPr id="317620204" name="Picture 1"/>
             <wp:cNvGraphicFramePr>
               <a:graphicFrameLocks xmlns:a="http://schemas.openxmlformats.org/drawingml/2006/main" noChangeAspect="1"/>
@@ -5740,13 +5744,13 @@
                         </a:ext>
                       </a:extLst>
                     </a:blip>
-                    <a:srcRect l="-17" t="-61" r="-17" b="-61"/>
+                    <a:srcRect t="51" r="158" b="51"/>
                     <a:stretch/>
                   </pic:blipFill>
                   <pic:spPr bwMode="auto">
                     <a:xfrm>
                       <a:off x="0" y="0"/>
-                      <a:ext cx="5963839" cy="1592974"/>
+                      <a:ext cx="5954471" cy="1592974"/>
                     </a:xfrm>
                     <a:prstGeom prst="rect">
                       <a:avLst/>
@@ -6036,8 +6040,13 @@
       </w:r>
       <w:r>
         <w:br/>
-        <w:t>Pull: Sets the ATS to SPD mode. If the vertical mode is IAS, MACH, TAKE OFF, or G/A, it will revert to VERT SPD or ALT HOLD. SPD mode will not engage if the TCI is set to TO</w:t>
-      </w:r>
+        <w:t xml:space="preserve">Pull: Sets the ATS to SPD mode. If the vertical mode is IAS, MACH, TAKE OFF, or G/A, it will revert to VERT SPD or ALT HOLD. SPD mode will not engage if the TCI is set to </w:t>
+      </w:r>
+      <w:proofErr w:type="spellStart"/>
+      <w:r>
+        <w:t>TO</w:t>
+      </w:r>
+      <w:proofErr w:type="spellEnd"/>
       <w:r>
         <w:t>,</w:t>
       </w:r>
@@ -6176,16 +6185,34 @@
         <w:rPr>
           <w:u w:val="single"/>
         </w:rPr>
-        <w:t>INS Button</w:t>
+        <w:t>FMS</w:t>
       </w:r>
       <w:r>
         <w:rPr>
           <w:u w:val="single"/>
         </w:rPr>
+        <w:t xml:space="preserve"> Button</w:t>
+      </w:r>
+      <w:r>
+        <w:rPr>
+          <w:u w:val="single"/>
+        </w:rPr>
         <w:br/>
       </w:r>
       <w:r>
-        <w:t>Arms or engages INS mode (if available).</w:t>
+        <w:t xml:space="preserve">Arms or engages </w:t>
+      </w:r>
+      <w:r>
+        <w:t>FMS</w:t>
+      </w:r>
+      <w:r>
+        <w:t xml:space="preserve"> mode (if available).</w:t>
+      </w:r>
+      <w:r>
+        <w:t xml:space="preserve"> Replaces the INS mode on older DC-10s</w:t>
+      </w:r>
+      <w:r>
+        <w:t>.</w:t>
       </w:r>
       <w:r>
         <w:rPr>
@@ -7469,8 +7496,13 @@
         <w:t>C</w:t>
       </w:r>
       <w:r>
-        <w:t>I is set to TO</w:t>
-      </w:r>
+        <w:t xml:space="preserve">I is set to </w:t>
+      </w:r>
+      <w:proofErr w:type="spellStart"/>
+      <w:r>
+        <w:t>TO</w:t>
+      </w:r>
+      <w:proofErr w:type="spellEnd"/>
       <w:r>
         <w:t xml:space="preserve">, </w:t>
       </w:r>

</xml_diff>

<commit_message>
Docs: AP Doc update
</commit_message>
<xml_diff>
--- a/Docs/Autoflight_and_FCC.docx
+++ b/Docs/Autoflight_and_FCC.docx
@@ -114,7 +114,7 @@
           <w:sz w:val="24"/>
           <w:szCs w:val="24"/>
         </w:rPr>
-        <w:t>10/22/2024</w:t>
+        <w:t>10/28/2024</w:t>
       </w:r>
       <w:r>
         <w:rPr>
@@ -5720,9 +5720,9 @@
           <w:noProof/>
         </w:rPr>
         <w:drawing>
-          <wp:inline distT="0" distB="0" distL="0" distR="0" wp14:anchorId="69F934BB" wp14:editId="05EF47AB">
-            <wp:extent cx="5952744" cy="1592512"/>
-            <wp:effectExtent l="0" t="0" r="0" b="8255"/>
+          <wp:inline distT="0" distB="0" distL="0" distR="0" wp14:anchorId="69F934BB" wp14:editId="3730E0B4">
+            <wp:extent cx="5954471" cy="1592974"/>
+            <wp:effectExtent l="0" t="0" r="0" b="7620"/>
             <wp:docPr id="317620204" name="Picture 1"/>
             <wp:cNvGraphicFramePr>
               <a:graphicFrameLocks xmlns:a="http://schemas.openxmlformats.org/drawingml/2006/main" noChangeAspect="1"/>
@@ -5736,7 +5736,7 @@
                       <a:picLocks noChangeAspect="1" noChangeArrowheads="1"/>
                     </pic:cNvPicPr>
                   </pic:nvPicPr>
-                  <pic:blipFill rotWithShape="1">
+                  <pic:blipFill>
                     <a:blip r:embed="rId10">
                       <a:extLst>
                         <a:ext uri="{28A0092B-C50C-407E-A947-70E740481C1C}">
@@ -5744,8 +5744,10 @@
                         </a:ext>
                       </a:extLst>
                     </a:blip>
-                    <a:srcRect t="51" r="158" b="51"/>
-                    <a:stretch/>
+                    <a:srcRect l="20" r="20"/>
+                    <a:stretch>
+                      <a:fillRect/>
+                    </a:stretch>
                   </pic:blipFill>
                   <pic:spPr bwMode="auto">
                     <a:xfrm>

</xml_diff>